<commit_message>
Final changes before supervisor approval
</commit_message>
<xml_diff>
--- a/TERM3/Letter of Transmittal.docx
+++ b/TERM3/Letter of Transmittal.docx
@@ -5,102 +5,233 @@
     <w:p>
       <w:pPr>
         <w:spacing w:after="0" w:line="100" w:lineRule="atLeast"/>
-      </w:pPr>
-      <w:r>
+        <w:rPr>
+          <w:rFonts w:ascii="Times New Roman" w:hAnsi="Times New Roman" w:cs="Times New Roman"/>
+          <w:sz w:val="24"/>
+          <w:szCs w:val="24"/>
+        </w:rPr>
+      </w:pPr>
+      <w:r>
+        <w:rPr>
+          <w:rFonts w:ascii="Times New Roman" w:hAnsi="Times New Roman" w:cs="Times New Roman"/>
+          <w:sz w:val="24"/>
+          <w:szCs w:val="24"/>
+        </w:rPr>
         <w:t>Samira El-Rayyes</w:t>
       </w:r>
     </w:p>
     <w:p>
       <w:pPr>
         <w:spacing w:after="0" w:line="100" w:lineRule="atLeast"/>
-      </w:pPr>
-      <w:r>
+        <w:rPr>
+          <w:rFonts w:ascii="Times New Roman" w:hAnsi="Times New Roman" w:cs="Times New Roman"/>
+          <w:sz w:val="24"/>
+          <w:szCs w:val="24"/>
+        </w:rPr>
+      </w:pPr>
+      <w:r>
+        <w:rPr>
+          <w:rFonts w:ascii="Times New Roman" w:hAnsi="Times New Roman" w:cs="Times New Roman"/>
+          <w:sz w:val="24"/>
+          <w:szCs w:val="24"/>
+        </w:rPr>
         <w:t>6439366</w:t>
       </w:r>
     </w:p>
     <w:p>
       <w:pPr>
         <w:spacing w:after="0" w:line="100" w:lineRule="atLeast"/>
-      </w:pPr>
-      <w:r>
+        <w:rPr>
+          <w:rFonts w:ascii="Times New Roman" w:hAnsi="Times New Roman" w:cs="Times New Roman"/>
+          <w:sz w:val="24"/>
+          <w:szCs w:val="24"/>
+        </w:rPr>
+      </w:pPr>
+      <w:r>
+        <w:rPr>
+          <w:rFonts w:ascii="Times New Roman" w:hAnsi="Times New Roman" w:cs="Times New Roman"/>
+          <w:sz w:val="24"/>
+          <w:szCs w:val="24"/>
+        </w:rPr>
         <w:t>selra071@uottawa.ca</w:t>
       </w:r>
     </w:p>
     <w:p>
       <w:pPr>
         <w:spacing w:after="0" w:line="100" w:lineRule="atLeast"/>
-      </w:pPr>
-      <w:r>
+        <w:rPr>
+          <w:rFonts w:ascii="Times New Roman" w:hAnsi="Times New Roman" w:cs="Times New Roman"/>
+          <w:sz w:val="24"/>
+          <w:szCs w:val="24"/>
+        </w:rPr>
+      </w:pPr>
+      <w:r>
+        <w:rPr>
+          <w:rFonts w:ascii="Times New Roman" w:hAnsi="Times New Roman" w:cs="Times New Roman"/>
+          <w:sz w:val="24"/>
+          <w:szCs w:val="24"/>
+        </w:rPr>
         <w:t>3</w:t>
       </w:r>
       <w:r>
         <w:rPr>
+          <w:rFonts w:ascii="Times New Roman" w:hAnsi="Times New Roman" w:cs="Times New Roman"/>
+          <w:sz w:val="24"/>
+          <w:szCs w:val="24"/>
           <w:vertAlign w:val="superscript"/>
         </w:rPr>
         <w:t>rd</w:t>
       </w:r>
       <w:r>
+        <w:rPr>
+          <w:rFonts w:ascii="Times New Roman" w:hAnsi="Times New Roman" w:cs="Times New Roman"/>
+          <w:sz w:val="24"/>
+          <w:szCs w:val="24"/>
+        </w:rPr>
         <w:t xml:space="preserve"> year Software Engineering, Management and Entrepreneurship Option</w:t>
       </w:r>
     </w:p>
     <w:p>
       <w:pPr>
         <w:spacing w:after="0" w:line="100" w:lineRule="atLeast"/>
-      </w:pPr>
-      <w:r>
+        <w:rPr>
+          <w:rFonts w:ascii="Times New Roman" w:hAnsi="Times New Roman" w:cs="Times New Roman"/>
+          <w:sz w:val="24"/>
+          <w:szCs w:val="24"/>
+        </w:rPr>
+      </w:pPr>
+      <w:r>
+        <w:rPr>
+          <w:rFonts w:ascii="Times New Roman" w:hAnsi="Times New Roman" w:cs="Times New Roman"/>
+          <w:sz w:val="24"/>
+          <w:szCs w:val="24"/>
+        </w:rPr>
         <w:t>School of Electrical Engineering and computer Science</w:t>
       </w:r>
     </w:p>
     <w:p>
       <w:pPr>
         <w:spacing w:after="0" w:line="100" w:lineRule="atLeast"/>
-      </w:pPr>
-      <w:r>
+        <w:rPr>
+          <w:rFonts w:ascii="Times New Roman" w:hAnsi="Times New Roman" w:cs="Times New Roman"/>
+          <w:sz w:val="24"/>
+          <w:szCs w:val="24"/>
+        </w:rPr>
+      </w:pPr>
+      <w:r>
+        <w:rPr>
+          <w:rFonts w:ascii="Times New Roman" w:hAnsi="Times New Roman" w:cs="Times New Roman"/>
+          <w:sz w:val="24"/>
+          <w:szCs w:val="24"/>
+        </w:rPr>
         <w:t>University of Ottawa</w:t>
       </w:r>
     </w:p>
     <w:p>
       <w:pPr>
         <w:spacing w:after="0" w:line="100" w:lineRule="atLeast"/>
-      </w:pPr>
-    </w:p>
-    <w:p>
-      <w:pPr>
-        <w:spacing w:after="0" w:line="100" w:lineRule="atLeast"/>
-      </w:pPr>
-      <w:r>
-        <w:t>8 May 2014</w:t>
-      </w:r>
-    </w:p>
-    <w:p>
-      <w:pPr>
-        <w:spacing w:after="0" w:line="100" w:lineRule="atLeast"/>
-      </w:pPr>
-    </w:p>
-    <w:p>
-      <w:pPr>
-        <w:spacing w:after="0" w:line="100" w:lineRule="atLeast"/>
-      </w:pPr>
-      <w:r>
+        <w:rPr>
+          <w:rFonts w:ascii="Times New Roman" w:hAnsi="Times New Roman" w:cs="Times New Roman"/>
+          <w:sz w:val="24"/>
+          <w:szCs w:val="24"/>
+        </w:rPr>
+      </w:pPr>
+    </w:p>
+    <w:p>
+      <w:pPr>
+        <w:spacing w:after="0" w:line="100" w:lineRule="atLeast"/>
+        <w:rPr>
+          <w:rFonts w:ascii="Times New Roman" w:hAnsi="Times New Roman" w:cs="Times New Roman"/>
+          <w:sz w:val="24"/>
+          <w:szCs w:val="24"/>
+        </w:rPr>
+      </w:pPr>
+      <w:r>
+        <w:rPr>
+          <w:rFonts w:ascii="Times New Roman" w:hAnsi="Times New Roman" w:cs="Times New Roman"/>
+          <w:sz w:val="24"/>
+          <w:szCs w:val="24"/>
+        </w:rPr>
+        <w:t>8</w:t>
+      </w:r>
+      <w:r>
+        <w:rPr>
+          <w:rFonts w:ascii="Times New Roman" w:hAnsi="Times New Roman" w:cs="Times New Roman"/>
+          <w:sz w:val="24"/>
+          <w:szCs w:val="24"/>
+        </w:rPr>
+        <w:t xml:space="preserve"> May 2014</w:t>
+      </w:r>
+    </w:p>
+    <w:p>
+      <w:pPr>
+        <w:spacing w:after="0" w:line="100" w:lineRule="atLeast"/>
+        <w:rPr>
+          <w:rFonts w:ascii="Times New Roman" w:hAnsi="Times New Roman" w:cs="Times New Roman"/>
+          <w:sz w:val="24"/>
+          <w:szCs w:val="24"/>
+        </w:rPr>
+      </w:pPr>
+    </w:p>
+    <w:p>
+      <w:pPr>
+        <w:spacing w:after="0" w:line="100" w:lineRule="atLeast"/>
+        <w:rPr>
+          <w:rFonts w:ascii="Times New Roman" w:hAnsi="Times New Roman" w:cs="Times New Roman"/>
+          <w:sz w:val="24"/>
+          <w:szCs w:val="24"/>
+        </w:rPr>
+      </w:pPr>
+      <w:r>
+        <w:rPr>
+          <w:rFonts w:ascii="Times New Roman" w:hAnsi="Times New Roman" w:cs="Times New Roman"/>
+          <w:sz w:val="24"/>
+          <w:szCs w:val="24"/>
+        </w:rPr>
         <w:t>Professor Thomas Tran</w:t>
       </w:r>
     </w:p>
     <w:p>
       <w:pPr>
         <w:spacing w:after="0" w:line="100" w:lineRule="atLeast"/>
-      </w:pPr>
-      <w:r>
+        <w:rPr>
+          <w:rFonts w:ascii="Times New Roman" w:hAnsi="Times New Roman" w:cs="Times New Roman"/>
+          <w:sz w:val="24"/>
+          <w:szCs w:val="24"/>
+        </w:rPr>
+      </w:pPr>
+      <w:r>
+        <w:rPr>
+          <w:rFonts w:ascii="Times New Roman" w:hAnsi="Times New Roman" w:cs="Times New Roman"/>
+          <w:sz w:val="24"/>
+          <w:szCs w:val="24"/>
+        </w:rPr>
         <w:t xml:space="preserve">ttran@eecs.uottawa.ca </w:t>
       </w:r>
     </w:p>
     <w:p>
       <w:pPr>
         <w:spacing w:after="0" w:line="100" w:lineRule="atLeast"/>
-      </w:pPr>
-      <w:r>
+        <w:rPr>
+          <w:rFonts w:ascii="Times New Roman" w:hAnsi="Times New Roman" w:cs="Times New Roman"/>
+          <w:sz w:val="24"/>
+          <w:szCs w:val="24"/>
+        </w:rPr>
+      </w:pPr>
+      <w:r>
+        <w:rPr>
+          <w:rFonts w:ascii="Times New Roman" w:hAnsi="Times New Roman" w:cs="Times New Roman"/>
+          <w:sz w:val="24"/>
+          <w:szCs w:val="24"/>
+        </w:rPr>
         <w:t>School of Electrical Engineering and computer Science</w:t>
       </w:r>
       <w:r>
+        <w:rPr>
+          <w:rFonts w:ascii="Times New Roman" w:hAnsi="Times New Roman" w:cs="Times New Roman"/>
+          <w:sz w:val="24"/>
+          <w:szCs w:val="24"/>
+        </w:rPr>
         <w:br/>
         <w:t>University of Ottawa</w:t>
       </w:r>
@@ -108,124 +239,255 @@
     <w:p>
       <w:pPr>
         <w:spacing w:after="0" w:line="100" w:lineRule="atLeast"/>
-      </w:pPr>
-    </w:p>
-    <w:p>
-      <w:pPr>
-        <w:spacing w:after="0" w:line="100" w:lineRule="atLeast"/>
-      </w:pPr>
-      <w:r>
+        <w:rPr>
+          <w:rFonts w:ascii="Times New Roman" w:hAnsi="Times New Roman" w:cs="Times New Roman"/>
+          <w:sz w:val="24"/>
+          <w:szCs w:val="24"/>
+        </w:rPr>
+      </w:pPr>
+    </w:p>
+    <w:p>
+      <w:pPr>
+        <w:spacing w:after="0" w:line="100" w:lineRule="atLeast"/>
+        <w:rPr>
+          <w:rFonts w:ascii="Times New Roman" w:hAnsi="Times New Roman" w:cs="Times New Roman"/>
+          <w:sz w:val="24"/>
+          <w:szCs w:val="24"/>
+        </w:rPr>
+      </w:pPr>
+      <w:r>
+        <w:rPr>
+          <w:rFonts w:ascii="Times New Roman" w:hAnsi="Times New Roman" w:cs="Times New Roman"/>
+          <w:sz w:val="24"/>
+          <w:szCs w:val="24"/>
+        </w:rPr>
         <w:t>Dear Professor Tran:</w:t>
       </w:r>
     </w:p>
     <w:p>
       <w:pPr>
         <w:spacing w:after="0" w:line="100" w:lineRule="atLeast"/>
-      </w:pPr>
-    </w:p>
-    <w:p>
-      <w:pPr>
-        <w:spacing w:after="0" w:line="100" w:lineRule="atLeast"/>
-      </w:pPr>
-      <w:r>
-        <w:t xml:space="preserve">I am submitting to you the report, due May 11, 2014, that was requested for the end of my third work term. The report is entitled </w:t>
-      </w:r>
-      <w:r>
-        <w:rPr>
-          <w:i/>
-        </w:rPr>
-        <w:t>Agile Software Development</w:t>
-      </w:r>
-      <w:r>
-        <w:t xml:space="preserve">. The purpose of the report is to explain what I have learned during my work term as a Software Developer at </w:t>
-      </w:r>
-      <w:proofErr w:type="spellStart"/>
-      <w:r>
-        <w:t>MediaVantage</w:t>
-      </w:r>
-      <w:proofErr w:type="spellEnd"/>
-      <w:r>
-        <w:t xml:space="preserve">, employed by and under the supervision of Mark </w:t>
-      </w:r>
-      <w:proofErr w:type="spellStart"/>
-      <w:r>
-        <w:t>Bason</w:t>
-      </w:r>
-      <w:proofErr w:type="spellEnd"/>
-      <w:r>
-        <w:t xml:space="preserve">. Prior to this work term, I had completed academic term 3A at the University of Ottawa. The content of this report concentrates on the aspects of the agile software development process </w:t>
-      </w:r>
-      <w:r>
-        <w:t xml:space="preserve">that </w:t>
-      </w:r>
-      <w:proofErr w:type="spellStart"/>
-      <w:r>
-        <w:t>MediaVantage</w:t>
-      </w:r>
-      <w:proofErr w:type="spellEnd"/>
-      <w:r>
-        <w:t xml:space="preserve"> heavily uses, while referencing the full development of one of their product releases that I was able to participate in.</w:t>
+        <w:rPr>
+          <w:rFonts w:ascii="Times New Roman" w:hAnsi="Times New Roman" w:cs="Times New Roman"/>
+          <w:sz w:val="24"/>
+          <w:szCs w:val="24"/>
+        </w:rPr>
+      </w:pPr>
+    </w:p>
+    <w:p>
+      <w:pPr>
+        <w:spacing w:after="0" w:line="100" w:lineRule="atLeast"/>
+        <w:rPr>
+          <w:rFonts w:ascii="Times New Roman" w:hAnsi="Times New Roman" w:cs="Times New Roman"/>
+          <w:sz w:val="24"/>
+          <w:szCs w:val="24"/>
+        </w:rPr>
+      </w:pPr>
+      <w:r>
+        <w:rPr>
+          <w:rFonts w:ascii="Times New Roman" w:hAnsi="Times New Roman" w:cs="Times New Roman"/>
+          <w:sz w:val="24"/>
+          <w:szCs w:val="24"/>
+        </w:rPr>
+        <w:t>I am submitti</w:t>
+      </w:r>
+      <w:r>
+        <w:rPr>
+          <w:rFonts w:ascii="Times New Roman" w:hAnsi="Times New Roman" w:cs="Times New Roman"/>
+          <w:sz w:val="24"/>
+          <w:szCs w:val="24"/>
+        </w:rPr>
+        <w:t>ng</w:t>
       </w:r>
       <w:bookmarkStart w:id="0" w:name="_GoBack"/>
       <w:bookmarkEnd w:id="0"/>
-    </w:p>
-    <w:p>
-      <w:pPr>
-        <w:spacing w:after="0" w:line="100" w:lineRule="atLeast"/>
-      </w:pPr>
-    </w:p>
-    <w:p>
-      <w:pPr>
-        <w:spacing w:after="0" w:line="100" w:lineRule="atLeast"/>
-      </w:pPr>
-      <w:r>
+      <w:r>
+        <w:rPr>
+          <w:rFonts w:ascii="Times New Roman" w:hAnsi="Times New Roman" w:cs="Times New Roman"/>
+          <w:sz w:val="24"/>
+          <w:szCs w:val="24"/>
+        </w:rPr>
+        <w:t xml:space="preserve"> to you the report, due May 9</w:t>
+      </w:r>
+      <w:r>
+        <w:rPr>
+          <w:rFonts w:ascii="Times New Roman" w:hAnsi="Times New Roman" w:cs="Times New Roman"/>
+          <w:sz w:val="24"/>
+          <w:szCs w:val="24"/>
+        </w:rPr>
+        <w:t xml:space="preserve">, 2014, that was requested for the end of my third work term. The report is entitled </w:t>
+      </w:r>
+      <w:r>
+        <w:rPr>
+          <w:rFonts w:ascii="Times New Roman" w:hAnsi="Times New Roman" w:cs="Times New Roman"/>
+          <w:i/>
+          <w:sz w:val="24"/>
+          <w:szCs w:val="24"/>
+        </w:rPr>
+        <w:t>Agile Software Development</w:t>
+      </w:r>
+      <w:r>
+        <w:rPr>
+          <w:rFonts w:ascii="Times New Roman" w:hAnsi="Times New Roman" w:cs="Times New Roman"/>
+          <w:sz w:val="24"/>
+          <w:szCs w:val="24"/>
+        </w:rPr>
+        <w:t xml:space="preserve">. The purpose of the report is to explain what I have learned during my work term as a Software Developer at MediaVantage, employed by and under the supervision of Mark </w:t>
+      </w:r>
+      <w:proofErr w:type="spellStart"/>
+      <w:r>
+        <w:rPr>
+          <w:rFonts w:ascii="Times New Roman" w:hAnsi="Times New Roman" w:cs="Times New Roman"/>
+          <w:sz w:val="24"/>
+          <w:szCs w:val="24"/>
+        </w:rPr>
+        <w:t>Bason</w:t>
+      </w:r>
+      <w:proofErr w:type="spellEnd"/>
+      <w:r>
+        <w:rPr>
+          <w:rFonts w:ascii="Times New Roman" w:hAnsi="Times New Roman" w:cs="Times New Roman"/>
+          <w:sz w:val="24"/>
+          <w:szCs w:val="24"/>
+        </w:rPr>
+        <w:t xml:space="preserve">. Prior to this work term, I had completed academic term 3A at the University of Ottawa. The content of this report concentrates on the aspects of the agile software development process </w:t>
+      </w:r>
+      <w:r>
+        <w:rPr>
+          <w:rFonts w:ascii="Times New Roman" w:hAnsi="Times New Roman" w:cs="Times New Roman"/>
+          <w:sz w:val="24"/>
+          <w:szCs w:val="24"/>
+        </w:rPr>
+        <w:t>that MediaVantage heavily uses, while referencing the full development of one of their product releases that I was able to participate in.</w:t>
+      </w:r>
+    </w:p>
+    <w:p>
+      <w:pPr>
+        <w:spacing w:after="0" w:line="100" w:lineRule="atLeast"/>
+        <w:rPr>
+          <w:rFonts w:ascii="Times New Roman" w:hAnsi="Times New Roman" w:cs="Times New Roman"/>
+          <w:sz w:val="24"/>
+          <w:szCs w:val="24"/>
+        </w:rPr>
+      </w:pPr>
+    </w:p>
+    <w:p>
+      <w:pPr>
+        <w:spacing w:after="0" w:line="100" w:lineRule="atLeast"/>
+        <w:rPr>
+          <w:rFonts w:ascii="Times New Roman" w:hAnsi="Times New Roman" w:cs="Times New Roman"/>
+          <w:sz w:val="24"/>
+          <w:szCs w:val="24"/>
+        </w:rPr>
+      </w:pPr>
+      <w:r>
+        <w:rPr>
+          <w:rFonts w:ascii="Times New Roman" w:hAnsi="Times New Roman" w:cs="Times New Roman"/>
+          <w:sz w:val="24"/>
+          <w:szCs w:val="24"/>
+        </w:rPr>
         <w:t xml:space="preserve">I would like to thank Mark </w:t>
       </w:r>
       <w:proofErr w:type="spellStart"/>
       <w:r>
+        <w:rPr>
+          <w:rFonts w:ascii="Times New Roman" w:hAnsi="Times New Roman" w:cs="Times New Roman"/>
+          <w:sz w:val="24"/>
+          <w:szCs w:val="24"/>
+        </w:rPr>
         <w:t>Bason</w:t>
       </w:r>
       <w:proofErr w:type="spellEnd"/>
       <w:r>
+        <w:rPr>
+          <w:rFonts w:ascii="Times New Roman" w:hAnsi="Times New Roman" w:cs="Times New Roman"/>
+          <w:sz w:val="24"/>
+          <w:szCs w:val="24"/>
+        </w:rPr>
         <w:t xml:space="preserve">, Steven </w:t>
       </w:r>
       <w:proofErr w:type="spellStart"/>
       <w:r>
+        <w:rPr>
+          <w:rFonts w:ascii="Times New Roman" w:hAnsi="Times New Roman" w:cs="Times New Roman"/>
+          <w:sz w:val="24"/>
+          <w:szCs w:val="24"/>
+        </w:rPr>
         <w:t>Lockey</w:t>
       </w:r>
       <w:proofErr w:type="spellEnd"/>
       <w:r>
+        <w:rPr>
+          <w:rFonts w:ascii="Times New Roman" w:hAnsi="Times New Roman" w:cs="Times New Roman"/>
+          <w:sz w:val="24"/>
+          <w:szCs w:val="24"/>
+        </w:rPr>
         <w:t xml:space="preserve"> and the rest of the Development Team for teaching me so much about good software development practices, and I hereby confirm that the report is my own work. If you should have any questions concerning my work term or my report please feel free to contact me at 613-793-7080.</w:t>
       </w:r>
     </w:p>
     <w:p>
       <w:pPr>
         <w:spacing w:after="0" w:line="100" w:lineRule="atLeast"/>
-      </w:pPr>
-    </w:p>
-    <w:p>
-      <w:pPr>
-        <w:spacing w:after="0" w:line="100" w:lineRule="atLeast"/>
-      </w:pPr>
-      <w:r>
+        <w:rPr>
+          <w:rFonts w:ascii="Times New Roman" w:hAnsi="Times New Roman" w:cs="Times New Roman"/>
+          <w:sz w:val="24"/>
+          <w:szCs w:val="24"/>
+        </w:rPr>
+      </w:pPr>
+    </w:p>
+    <w:p>
+      <w:pPr>
+        <w:spacing w:after="0" w:line="100" w:lineRule="atLeast"/>
+        <w:rPr>
+          <w:rFonts w:ascii="Times New Roman" w:hAnsi="Times New Roman" w:cs="Times New Roman"/>
+          <w:sz w:val="24"/>
+          <w:szCs w:val="24"/>
+        </w:rPr>
+      </w:pPr>
+      <w:r>
+        <w:rPr>
+          <w:rFonts w:ascii="Times New Roman" w:hAnsi="Times New Roman" w:cs="Times New Roman"/>
+          <w:sz w:val="24"/>
+          <w:szCs w:val="24"/>
+        </w:rPr>
         <w:t xml:space="preserve">Sincerely, </w:t>
       </w:r>
     </w:p>
     <w:p>
       <w:pPr>
         <w:spacing w:after="0" w:line="100" w:lineRule="atLeast"/>
-      </w:pPr>
-    </w:p>
-    <w:p>
-      <w:pPr>
-        <w:spacing w:after="0" w:line="100" w:lineRule="atLeast"/>
-      </w:pPr>
-    </w:p>
-    <w:p>
-      <w:pPr>
-        <w:spacing w:after="0" w:line="100" w:lineRule="atLeast"/>
-      </w:pPr>
-      <w:r>
+        <w:rPr>
+          <w:rFonts w:ascii="Times New Roman" w:hAnsi="Times New Roman" w:cs="Times New Roman"/>
+          <w:sz w:val="24"/>
+          <w:szCs w:val="24"/>
+        </w:rPr>
+      </w:pPr>
+    </w:p>
+    <w:p>
+      <w:pPr>
+        <w:spacing w:after="0" w:line="100" w:lineRule="atLeast"/>
+        <w:rPr>
+          <w:rFonts w:ascii="Times New Roman" w:hAnsi="Times New Roman" w:cs="Times New Roman"/>
+          <w:sz w:val="24"/>
+          <w:szCs w:val="24"/>
+        </w:rPr>
+      </w:pPr>
+    </w:p>
+    <w:p>
+      <w:pPr>
+        <w:spacing w:after="0" w:line="100" w:lineRule="atLeast"/>
+        <w:rPr>
+          <w:rFonts w:ascii="Times New Roman" w:hAnsi="Times New Roman" w:cs="Times New Roman"/>
+          <w:sz w:val="24"/>
+          <w:szCs w:val="24"/>
+        </w:rPr>
+      </w:pPr>
+      <w:r>
+        <w:rPr>
+          <w:rFonts w:ascii="Times New Roman" w:hAnsi="Times New Roman" w:cs="Times New Roman"/>
+          <w:sz w:val="24"/>
+          <w:szCs w:val="24"/>
+        </w:rPr>
         <w:br/>
         <w:t>Samira El-Rayyes</w:t>
       </w:r>
@@ -233,19 +495,37 @@
     <w:p>
       <w:pPr>
         <w:spacing w:after="0" w:line="100" w:lineRule="atLeast"/>
-      </w:pPr>
-      <w:r>
+        <w:rPr>
+          <w:rFonts w:ascii="Times New Roman" w:hAnsi="Times New Roman" w:cs="Times New Roman"/>
+          <w:sz w:val="24"/>
+          <w:szCs w:val="24"/>
+        </w:rPr>
+      </w:pPr>
+      <w:r>
+        <w:rPr>
+          <w:rFonts w:ascii="Times New Roman" w:hAnsi="Times New Roman" w:cs="Times New Roman"/>
+          <w:sz w:val="24"/>
+          <w:szCs w:val="24"/>
+        </w:rPr>
         <w:t>Student # 6439366</w:t>
       </w:r>
     </w:p>
     <w:p>
       <w:pPr>
         <w:spacing w:after="0" w:line="100" w:lineRule="atLeast"/>
+        <w:rPr>
+          <w:rFonts w:ascii="Times New Roman" w:hAnsi="Times New Roman" w:cs="Times New Roman"/>
+          <w:sz w:val="24"/>
+          <w:szCs w:val="24"/>
+        </w:rPr>
       </w:pPr>
       <w:hyperlink r:id="rId5">
         <w:r>
           <w:rPr>
             <w:rStyle w:val="InternetLink"/>
+            <w:rFonts w:ascii="Times New Roman" w:hAnsi="Times New Roman" w:cs="Times New Roman"/>
+            <w:sz w:val="24"/>
+            <w:szCs w:val="24"/>
           </w:rPr>
           <w:t>selra071@uottawa.ca</w:t>
         </w:r>

</xml_diff>